<commit_message>
Ret OC0101 vis beskedhistorik baseret på SD0101
Co-Authored-By: Emil Nymann Sølyst <emil491c@edu.easj.dk>
Co-Authored-By: thundergrove <thundergrove@users.noreply.github.com>
Co-Authored-By: Rasmus Jannerup <rasm211d@users.noreply.github.com>
</commit_message>
<xml_diff>
--- a/02 Requirements & Analysis/OC0101 visBeskedhistorik.docx
+++ b/02 Requirements & Analysis/OC0101 visBeskedhistorik.docx
@@ -101,14 +101,12 @@
         <w:rPr>
           <w:rFonts w:asciiTheme="minorHAnsi" w:hAnsiTheme="minorHAnsi" w:cstheme="minorHAnsi"/>
           <w:color w:val="auto"/>
-          <w:lang w:val="en-US"/>
         </w:rPr>
       </w:pPr>
       <w:r>
         <w:rPr>
           <w:rFonts w:asciiTheme="minorHAnsi" w:hAnsiTheme="minorHAnsi" w:cstheme="minorHAnsi"/>
           <w:color w:val="auto"/>
-          <w:lang w:val="en-US"/>
         </w:rPr>
         <w:t>Cross references:</w:t>
       </w:r>
@@ -117,31 +115,113 @@
       <w:pPr>
         <w:rPr>
           <w:rFonts w:cstheme="minorHAnsi"/>
-          <w:lang w:val="en-US"/>
-        </w:rPr>
-      </w:pPr>
-      <w:r>
-        <w:rPr>
-          <w:rFonts w:cstheme="minorHAnsi"/>
-          <w:lang w:val="en-US"/>
-        </w:rPr>
-        <w:t xml:space="preserve">UC01 Vis </w:t>
-      </w:r>
+        </w:rPr>
+      </w:pPr>
+      <w:r>
+        <w:rPr>
+          <w:rFonts w:cstheme="minorHAnsi"/>
+        </w:rPr>
+        <w:t>UC01 Vis beskedhistorik</w:t>
+      </w:r>
+    </w:p>
+    <w:p>
+      <w:pPr>
+        <w:rPr>
+          <w:rFonts w:cstheme="minorHAnsi"/>
+        </w:rPr>
+      </w:pPr>
+    </w:p>
+    <w:p>
+      <w:pPr>
+        <w:pStyle w:val="Overskrift1"/>
+        <w:rPr>
+          <w:rFonts w:asciiTheme="minorHAnsi" w:hAnsiTheme="minorHAnsi" w:cstheme="minorHAnsi"/>
+          <w:color w:val="auto"/>
+        </w:rPr>
+      </w:pPr>
       <w:proofErr w:type="spellStart"/>
       <w:r>
         <w:rPr>
-          <w:rFonts w:cstheme="minorHAnsi"/>
-          <w:lang w:val="en-US"/>
-        </w:rPr>
-        <w:t>beskedhistorik</w:t>
+          <w:rFonts w:asciiTheme="minorHAnsi" w:hAnsiTheme="minorHAnsi" w:cstheme="minorHAnsi"/>
+          <w:color w:val="auto"/>
+        </w:rPr>
+        <w:t>Preconditions</w:t>
       </w:r>
       <w:proofErr w:type="spellEnd"/>
-    </w:p>
-    <w:p>
-      <w:pPr>
-        <w:rPr>
-          <w:rFonts w:cstheme="minorHAnsi"/>
-          <w:lang w:val="en-US"/>
+      <w:r>
+        <w:rPr>
+          <w:rFonts w:asciiTheme="minorHAnsi" w:hAnsiTheme="minorHAnsi" w:cstheme="minorHAnsi"/>
+          <w:color w:val="auto"/>
+        </w:rPr>
+        <w:t>:</w:t>
+      </w:r>
+    </w:p>
+    <w:p>
+      <w:pPr>
+        <w:rPr>
+          <w:rFonts w:cstheme="minorHAnsi"/>
+        </w:rPr>
+      </w:pPr>
+      <w:r>
+        <w:rPr>
+          <w:rFonts w:cstheme="minorHAnsi"/>
+        </w:rPr>
+        <w:t xml:space="preserve">En </w:t>
+      </w:r>
+      <w:r>
+        <w:rPr>
+          <w:rFonts w:cstheme="minorHAnsi"/>
+        </w:rPr>
+        <w:t>Patient p</w:t>
+      </w:r>
+      <w:r>
+        <w:rPr>
+          <w:rFonts w:cstheme="minorHAnsi"/>
+        </w:rPr>
+        <w:t xml:space="preserve"> eksisterer </w:t>
+      </w:r>
+    </w:p>
+    <w:p>
+      <w:pPr>
+        <w:rPr>
+          <w:rFonts w:cstheme="minorHAnsi"/>
+        </w:rPr>
+      </w:pPr>
+      <w:r>
+        <w:rPr>
+          <w:rFonts w:cstheme="minorHAnsi"/>
+        </w:rPr>
+        <w:t xml:space="preserve">En </w:t>
+      </w:r>
+      <w:r>
+        <w:rPr>
+          <w:rFonts w:cstheme="minorHAnsi"/>
+        </w:rPr>
+        <w:t>B</w:t>
+      </w:r>
+      <w:r>
+        <w:rPr>
+          <w:rFonts w:cstheme="minorHAnsi"/>
+        </w:rPr>
+        <w:t xml:space="preserve">eskedhistorik </w:t>
+      </w:r>
+      <w:r>
+        <w:rPr>
+          <w:rFonts w:cstheme="minorHAnsi"/>
+        </w:rPr>
+        <w:t xml:space="preserve">bh </w:t>
+      </w:r>
+      <w:r>
+        <w:rPr>
+          <w:rFonts w:cstheme="minorHAnsi"/>
+        </w:rPr>
+        <w:t>eksisterer</w:t>
+      </w:r>
+    </w:p>
+    <w:p>
+      <w:pPr>
+        <w:rPr>
+          <w:rFonts w:cstheme="minorHAnsi"/>
         </w:rPr>
       </w:pPr>
     </w:p>
@@ -151,129 +231,22 @@
         <w:rPr>
           <w:rFonts w:asciiTheme="minorHAnsi" w:hAnsiTheme="minorHAnsi" w:cstheme="minorHAnsi"/>
           <w:color w:val="auto"/>
-          <w:lang w:val="en-US"/>
-        </w:rPr>
-      </w:pPr>
+        </w:rPr>
+      </w:pPr>
+      <w:proofErr w:type="spellStart"/>
       <w:r>
         <w:rPr>
           <w:rFonts w:asciiTheme="minorHAnsi" w:hAnsiTheme="minorHAnsi" w:cstheme="minorHAnsi"/>
           <w:color w:val="auto"/>
-          <w:lang w:val="en-US"/>
-        </w:rPr>
-        <w:t>Preconditions:</w:t>
-      </w:r>
-    </w:p>
-    <w:p>
-      <w:pPr>
-        <w:rPr>
-          <w:rFonts w:cstheme="minorHAnsi"/>
-        </w:rPr>
-      </w:pPr>
-      <w:r>
-        <w:rPr>
-          <w:rFonts w:cstheme="minorHAnsi"/>
-        </w:rPr>
-        <w:t xml:space="preserve">En </w:t>
-      </w:r>
-      <w:r>
-        <w:rPr>
-          <w:rFonts w:cstheme="minorHAnsi"/>
-        </w:rPr>
-        <w:t>B</w:t>
-      </w:r>
-      <w:r>
-        <w:rPr>
-          <w:rFonts w:cstheme="minorHAnsi"/>
-        </w:rPr>
-        <w:t>ruger</w:t>
-      </w:r>
-      <w:r>
-        <w:rPr>
-          <w:rFonts w:cstheme="minorHAnsi"/>
-        </w:rPr>
-        <w:t xml:space="preserve"> </w:t>
-      </w:r>
-      <w:proofErr w:type="spellStart"/>
-      <w:r>
-        <w:rPr>
-          <w:rFonts w:cstheme="minorHAnsi"/>
-        </w:rPr>
-        <w:t>bruger</w:t>
+        </w:rPr>
+        <w:t>Postconditions</w:t>
       </w:r>
       <w:proofErr w:type="spellEnd"/>
       <w:r>
         <w:rPr>
-          <w:rFonts w:cstheme="minorHAnsi"/>
-        </w:rPr>
-        <w:t xml:space="preserve"> eksisterer </w:t>
-      </w:r>
-    </w:p>
-    <w:p>
-      <w:pPr>
-        <w:rPr>
-          <w:rFonts w:cstheme="minorHAnsi"/>
-        </w:rPr>
-      </w:pPr>
-      <w:r>
-        <w:rPr>
-          <w:rFonts w:cstheme="minorHAnsi"/>
-        </w:rPr>
-        <w:t xml:space="preserve">En </w:t>
-      </w:r>
-      <w:r>
-        <w:rPr>
-          <w:rFonts w:cstheme="minorHAnsi"/>
-        </w:rPr>
-        <w:t>B</w:t>
-      </w:r>
-      <w:r>
-        <w:rPr>
-          <w:rFonts w:cstheme="minorHAnsi"/>
-        </w:rPr>
-        <w:t xml:space="preserve">eskedhistorik </w:t>
-      </w:r>
-      <w:r>
-        <w:rPr>
-          <w:rFonts w:cstheme="minorHAnsi"/>
-        </w:rPr>
-        <w:t xml:space="preserve">bh </w:t>
-      </w:r>
-      <w:r>
-        <w:rPr>
-          <w:rFonts w:cstheme="minorHAnsi"/>
-        </w:rPr>
-        <w:t>eksisterer</w:t>
-      </w:r>
-    </w:p>
-    <w:p>
-      <w:pPr>
-        <w:rPr>
-          <w:rFonts w:cstheme="minorHAnsi"/>
-        </w:rPr>
-      </w:pPr>
-    </w:p>
-    <w:p>
-      <w:pPr>
-        <w:pStyle w:val="Overskrift1"/>
-        <w:rPr>
           <w:rFonts w:asciiTheme="minorHAnsi" w:hAnsiTheme="minorHAnsi" w:cstheme="minorHAnsi"/>
           <w:color w:val="auto"/>
         </w:rPr>
-      </w:pPr>
-      <w:proofErr w:type="spellStart"/>
-      <w:r>
-        <w:rPr>
-          <w:rFonts w:asciiTheme="minorHAnsi" w:hAnsiTheme="minorHAnsi" w:cstheme="minorHAnsi"/>
-          <w:color w:val="auto"/>
-        </w:rPr>
-        <w:t>Postconditions</w:t>
-      </w:r>
-      <w:proofErr w:type="spellEnd"/>
-      <w:r>
-        <w:rPr>
-          <w:rFonts w:asciiTheme="minorHAnsi" w:hAnsiTheme="minorHAnsi" w:cstheme="minorHAnsi"/>
-          <w:color w:val="auto"/>
-        </w:rPr>
         <w:t>:</w:t>
       </w:r>
     </w:p>
@@ -287,177 +260,17 @@
         <w:rPr>
           <w:rFonts w:cstheme="minorHAnsi"/>
         </w:rPr>
-        <w:t xml:space="preserve">Hvis </w:t>
-      </w:r>
-      <w:proofErr w:type="spellStart"/>
-      <w:proofErr w:type="gramStart"/>
-      <w:r>
-        <w:rPr>
-          <w:rFonts w:cstheme="minorHAnsi"/>
-        </w:rPr>
-        <w:t>bruger</w:t>
-      </w:r>
-      <w:r>
-        <w:rPr>
-          <w:rFonts w:cstheme="minorHAnsi"/>
-        </w:rPr>
-        <w:t>.status</w:t>
-      </w:r>
-      <w:proofErr w:type="spellEnd"/>
-      <w:proofErr w:type="gramEnd"/>
-      <w:r>
-        <w:rPr>
-          <w:rFonts w:cstheme="minorHAnsi"/>
-        </w:rPr>
-        <w:t xml:space="preserve"> = </w:t>
-      </w:r>
-      <w:r>
-        <w:rPr>
-          <w:rFonts w:cstheme="minorHAnsi"/>
-        </w:rPr>
-        <w:t>Behandler</w:t>
-      </w:r>
-    </w:p>
-    <w:p>
-      <w:pPr>
-        <w:rPr>
-          <w:rFonts w:cstheme="minorHAnsi"/>
-        </w:rPr>
-      </w:pPr>
-      <w:r>
-        <w:rPr>
-          <w:rFonts w:cstheme="minorHAnsi"/>
-        </w:rPr>
-        <w:tab/>
-      </w:r>
-      <w:r>
-        <w:rPr>
-          <w:rFonts w:cstheme="minorHAnsi"/>
-        </w:rPr>
-        <w:t>Patient p blev sat</w:t>
-      </w:r>
-      <w:r>
-        <w:rPr>
-          <w:rFonts w:cstheme="minorHAnsi"/>
-        </w:rPr>
-        <w:t xml:space="preserve"> af </w:t>
-      </w:r>
-      <w:r>
-        <w:rPr>
-          <w:rFonts w:cstheme="minorHAnsi"/>
-        </w:rPr>
-        <w:t>bruger</w:t>
-      </w:r>
-    </w:p>
-    <w:p>
-      <w:pPr>
-        <w:rPr>
-          <w:rFonts w:cstheme="minorHAnsi"/>
-        </w:rPr>
-      </w:pPr>
-      <w:r>
-        <w:rPr>
-          <w:rFonts w:cstheme="minorHAnsi"/>
-        </w:rPr>
-        <w:tab/>
-      </w:r>
-      <w:r>
-        <w:rPr>
-          <w:rFonts w:cstheme="minorHAnsi"/>
-        </w:rPr>
-        <w:t>p</w:t>
-      </w:r>
-      <w:r>
-        <w:rPr>
-          <w:rFonts w:cstheme="minorHAnsi"/>
-        </w:rPr>
-        <w:t xml:space="preserve"> b</w:t>
-      </w:r>
-      <w:r>
-        <w:rPr>
-          <w:rFonts w:cstheme="minorHAnsi"/>
-        </w:rPr>
-        <w:t>lev brugt af</w:t>
-      </w:r>
-      <w:r>
-        <w:rPr>
-          <w:rFonts w:cstheme="minorHAnsi"/>
-        </w:rPr>
-        <w:t xml:space="preserve"> </w:t>
-      </w:r>
-      <w:r>
-        <w:rPr>
-          <w:rFonts w:cstheme="minorHAnsi"/>
-        </w:rPr>
-        <w:t>bh</w:t>
-      </w:r>
-    </w:p>
-    <w:p>
-      <w:pPr>
-        <w:rPr>
-          <w:rFonts w:cstheme="minorHAnsi"/>
-        </w:rPr>
-      </w:pPr>
-      <w:r>
-        <w:rPr>
-          <w:rFonts w:cstheme="minorHAnsi"/>
-        </w:rPr>
-        <w:tab/>
-        <w:t xml:space="preserve">bh blev præsenteret for </w:t>
-      </w:r>
-      <w:r>
-        <w:rPr>
-          <w:rFonts w:cstheme="minorHAnsi"/>
-        </w:rPr>
-        <w:t>bruger</w:t>
-      </w:r>
-    </w:p>
-    <w:p>
-      <w:pPr>
-        <w:rPr>
-          <w:rFonts w:cstheme="minorHAnsi"/>
-        </w:rPr>
-      </w:pPr>
-      <w:r>
-        <w:rPr>
-          <w:rFonts w:cstheme="minorHAnsi"/>
-        </w:rPr>
-        <w:t xml:space="preserve">Eller hvis </w:t>
-      </w:r>
-      <w:proofErr w:type="spellStart"/>
-      <w:proofErr w:type="gramStart"/>
-      <w:r>
-        <w:rPr>
-          <w:rFonts w:cstheme="minorHAnsi"/>
-        </w:rPr>
-        <w:t>bruger.status</w:t>
-      </w:r>
-      <w:proofErr w:type="spellEnd"/>
-      <w:proofErr w:type="gramEnd"/>
-      <w:r>
-        <w:rPr>
-          <w:rFonts w:cstheme="minorHAnsi"/>
-        </w:rPr>
-        <w:t xml:space="preserve"> = Patient</w:t>
-      </w:r>
-    </w:p>
-    <w:p>
-      <w:pPr>
-        <w:rPr>
-          <w:rFonts w:cstheme="minorHAnsi"/>
-        </w:rPr>
-      </w:pPr>
-      <w:r>
-        <w:rPr>
-          <w:rFonts w:cstheme="minorHAnsi"/>
-        </w:rPr>
-        <w:tab/>
-        <w:t>Patient p blev sat til bruger</w:t>
-      </w:r>
-    </w:p>
-    <w:p>
-      <w:pPr>
-        <w:ind w:firstLine="1304"/>
+        <w:t xml:space="preserve">Patient p blev sat til </w:t>
+      </w:r>
+      <w:r>
+        <w:rPr>
+          <w:rFonts w:cstheme="minorHAnsi"/>
+        </w:rPr>
+        <w:t>patient</w:t>
+      </w:r>
+    </w:p>
+    <w:p>
+      <w:pPr>
         <w:rPr>
           <w:rFonts w:cstheme="minorHAnsi"/>
         </w:rPr>
@@ -479,14 +292,7 @@
         <w:rPr>
           <w:rFonts w:cstheme="minorHAnsi"/>
         </w:rPr>
-        <w:tab/>
-        <w:t xml:space="preserve">bh blev præsenteret for </w:t>
-      </w:r>
-      <w:r>
-        <w:rPr>
-          <w:rFonts w:cstheme="minorHAnsi"/>
-        </w:rPr>
-        <w:t>bruger</w:t>
+        <w:t>bh blev præsenteret for bruger</w:t>
       </w:r>
     </w:p>
     <w:p>
@@ -1045,6 +851,36 @@
       <w:szCs w:val="26"/>
     </w:rPr>
   </w:style>
+  <w:style w:type="paragraph" w:styleId="Markeringsbobletekst">
+    <w:name w:val="Balloon Text"/>
+    <w:basedOn w:val="Normal"/>
+    <w:link w:val="MarkeringsbobletekstTegn"/>
+    <w:uiPriority w:val="99"/>
+    <w:semiHidden/>
+    <w:unhideWhenUsed/>
+    <w:rsid w:val="00E51594"/>
+    <w:pPr>
+      <w:spacing w:after="0" w:line="240" w:lineRule="auto"/>
+    </w:pPr>
+    <w:rPr>
+      <w:rFonts w:ascii="Segoe UI" w:hAnsi="Segoe UI" w:cs="Segoe UI"/>
+      <w:sz w:val="18"/>
+      <w:szCs w:val="18"/>
+    </w:rPr>
+  </w:style>
+  <w:style w:type="character" w:customStyle="1" w:styleId="MarkeringsbobletekstTegn">
+    <w:name w:val="Markeringsbobletekst Tegn"/>
+    <w:basedOn w:val="Standardskrifttypeiafsnit"/>
+    <w:link w:val="Markeringsbobletekst"/>
+    <w:uiPriority w:val="99"/>
+    <w:semiHidden/>
+    <w:rsid w:val="00E51594"/>
+    <w:rPr>
+      <w:rFonts w:ascii="Segoe UI" w:hAnsi="Segoe UI" w:cs="Segoe UI"/>
+      <w:sz w:val="18"/>
+      <w:szCs w:val="18"/>
+    </w:rPr>
+  </w:style>
 </w:styles>
 </file>
 
@@ -1348,7 +1184,7 @@
 </file>
 
 <file path=customXml/itemProps1.xml><?xml version="1.0" encoding="utf-8"?>
-<ds:datastoreItem xmlns:ds="http://schemas.openxmlformats.org/officeDocument/2006/customXml" ds:itemID="{EC480BE7-B896-48C8-AE0E-5895A5CE9953}">
+<ds:datastoreItem xmlns:ds="http://schemas.openxmlformats.org/officeDocument/2006/customXml" ds:itemID="{6E54E303-4CBA-4A5E-887C-B19FEFCD4CF6}">
   <ds:schemaRefs>
     <ds:schemaRef ds:uri="http://schemas.openxmlformats.org/officeDocument/2006/bibliography"/>
   </ds:schemaRefs>

</xml_diff>

<commit_message>
Rettet SD0101/0102 og OC0101/0102
Closes #153

Co-Authored-By: Mik Pedersen <mikpedersen@users.noreply.github.com>
Co-Authored-By: Rasmus Jannerup <rasm211d@users.noreply.github.com>
Co-Authored-By: thundergrove <thundergrove@users.noreply.github.com>
</commit_message>
<xml_diff>
--- a/02 Requirements & Analysis/OC0101 visBeskedhistorik.docx
+++ b/02 Requirements & Analysis/OC0101 visBeskedhistorik.docx
@@ -1,6 +1,6 @@
 
 <file path=word/document.xml><?xml version="1.0" encoding="utf-8"?>
-<w:document xmlns:wpc="http://schemas.microsoft.com/office/word/2010/wordprocessingCanvas" xmlns:cx="http://schemas.microsoft.com/office/drawing/2014/chartex" xmlns:cx1="http://schemas.microsoft.com/office/drawing/2015/9/8/chartex" xmlns:cx2="http://schemas.microsoft.com/office/drawing/2015/10/21/chartex" xmlns:cx3="http://schemas.microsoft.com/office/drawing/2016/5/9/chartex" xmlns:cx4="http://schemas.microsoft.com/office/drawing/2016/5/10/chartex" xmlns:cx5="http://schemas.microsoft.com/office/drawing/2016/5/11/chartex" xmlns:cx6="http://schemas.microsoft.com/office/drawing/2016/5/12/chartex" xmlns:cx7="http://schemas.microsoft.com/office/drawing/2016/5/13/chartex" xmlns:cx8="http://schemas.microsoft.com/office/drawing/2016/5/14/chartex" xmlns:mc="http://schemas.openxmlformats.org/markup-compatibility/2006" xmlns:aink="http://schemas.microsoft.com/office/drawing/2016/ink" xmlns:am3d="http://schemas.microsoft.com/office/drawing/2017/model3d" xmlns:o="urn:schemas-microsoft-com:office:office" xmlns:r="http://schemas.openxmlformats.org/officeDocument/2006/relationships" xmlns:m="http://schemas.openxmlformats.org/officeDocument/2006/math" xmlns:v="urn:schemas-microsoft-com:vml" xmlns:wp14="http://schemas.microsoft.com/office/word/2010/wordprocessingDrawing" xmlns:wp="http://schemas.openxmlformats.org/drawingml/2006/wordprocessingDrawing" xmlns:w10="urn:schemas-microsoft-com:office:word" xmlns:w="http://schemas.openxmlformats.org/wordprocessingml/2006/main" xmlns:w14="http://schemas.microsoft.com/office/word/2010/wordml" xmlns:w15="http://schemas.microsoft.com/office/word/2012/wordml" xmlns:w16cex="http://schemas.microsoft.com/office/word/2018/wordml/cex" xmlns:w16cid="http://schemas.microsoft.com/office/word/2016/wordml/cid" xmlns:w16="http://schemas.microsoft.com/office/word/2018/wordml" xmlns:w16se="http://schemas.microsoft.com/office/word/2015/wordml/symex" xmlns:wpg="http://schemas.microsoft.com/office/word/2010/wordprocessingGroup" xmlns:wpi="http://schemas.microsoft.com/office/word/2010/wordprocessingInk" xmlns:wne="http://schemas.microsoft.com/office/word/2006/wordml" xmlns:wps="http://schemas.microsoft.com/office/word/2010/wordprocessingShape" mc:Ignorable="w14 w15 w16se w16cid w16 w16cex wp14">
+<w:document xmlns:wpc="http://schemas.microsoft.com/office/word/2010/wordprocessingCanvas" xmlns:cx="http://schemas.microsoft.com/office/drawing/2014/chartex" xmlns:cx1="http://schemas.microsoft.com/office/drawing/2015/9/8/chartex" xmlns:cx2="http://schemas.microsoft.com/office/drawing/2015/10/21/chartex" xmlns:cx3="http://schemas.microsoft.com/office/drawing/2016/5/9/chartex" xmlns:cx4="http://schemas.microsoft.com/office/drawing/2016/5/10/chartex" xmlns:cx5="http://schemas.microsoft.com/office/drawing/2016/5/11/chartex" xmlns:cx6="http://schemas.microsoft.com/office/drawing/2016/5/12/chartex" xmlns:cx7="http://schemas.microsoft.com/office/drawing/2016/5/13/chartex" xmlns:cx8="http://schemas.microsoft.com/office/drawing/2016/5/14/chartex" xmlns:mc="http://schemas.openxmlformats.org/markup-compatibility/2006" xmlns:aink="http://schemas.microsoft.com/office/drawing/2016/ink" xmlns:am3d="http://schemas.microsoft.com/office/drawing/2017/model3d" xmlns:o="urn:schemas-microsoft-com:office:office" xmlns:r="http://schemas.openxmlformats.org/officeDocument/2006/relationships" xmlns:m="http://schemas.openxmlformats.org/officeDocument/2006/math" xmlns:v="urn:schemas-microsoft-com:vml" xmlns:wp14="http://schemas.microsoft.com/office/word/2010/wordprocessingDrawing" xmlns:wp="http://schemas.openxmlformats.org/drawingml/2006/wordprocessingDrawing" xmlns:w10="urn:schemas-microsoft-com:office:word" xmlns:w="http://schemas.openxmlformats.org/wordprocessingml/2006/main" xmlns:w14="http://schemas.microsoft.com/office/word/2010/wordml" xmlns:w15="http://schemas.microsoft.com/office/word/2012/wordml" xmlns:w16cid="http://schemas.microsoft.com/office/word/2016/wordml/cid" xmlns:w16se="http://schemas.microsoft.com/office/word/2015/wordml/symex" xmlns:wpg="http://schemas.microsoft.com/office/word/2010/wordprocessingGroup" xmlns:wpi="http://schemas.microsoft.com/office/word/2010/wordprocessingInk" xmlns:wne="http://schemas.microsoft.com/office/word/2006/wordml" xmlns:wps="http://schemas.microsoft.com/office/word/2010/wordprocessingShape" mc:Ignorable="w14 w15 w16se w16cid wp14">
   <w:body>
     <w:p>
       <w:pPr>
@@ -73,18 +73,6 @@
         <w:rPr>
           <w:rFonts w:cstheme="minorHAnsi"/>
         </w:rPr>
-        <w:t>p</w:t>
-      </w:r>
-      <w:r>
-        <w:rPr>
-          <w:rFonts w:cstheme="minorHAnsi"/>
-        </w:rPr>
-        <w:t>atient : Patient</w:t>
-      </w:r>
-      <w:r>
-        <w:rPr>
-          <w:rFonts w:cstheme="minorHAnsi"/>
-        </w:rPr>
         <w:t>)</w:t>
       </w:r>
     </w:p>
@@ -178,8 +166,10 @@
         <w:rPr>
           <w:rFonts w:cstheme="minorHAnsi"/>
         </w:rPr>
-        <w:t xml:space="preserve"> eksisterer </w:t>
-      </w:r>
+        <w:t xml:space="preserve"> eksisterer</w:t>
+      </w:r>
+      <w:bookmarkStart w:id="0" w:name="_GoBack"/>
+      <w:bookmarkEnd w:id="0"/>
     </w:p>
     <w:p>
       <w:pPr>
@@ -224,6 +214,19 @@
           <w:rFonts w:cstheme="minorHAnsi"/>
         </w:rPr>
       </w:pPr>
+      <w:r>
+        <w:rPr>
+          <w:rFonts w:cstheme="minorHAnsi"/>
+        </w:rPr>
+        <w:t>bh er associeret med p</w:t>
+      </w:r>
+    </w:p>
+    <w:p>
+      <w:pPr>
+        <w:rPr>
+          <w:rFonts w:cstheme="minorHAnsi"/>
+        </w:rPr>
+      </w:pPr>
     </w:p>
     <w:p>
       <w:pPr>
@@ -248,38 +251,6 @@
           <w:color w:val="auto"/>
         </w:rPr>
         <w:t>:</w:t>
-      </w:r>
-    </w:p>
-    <w:p>
-      <w:pPr>
-        <w:rPr>
-          <w:rFonts w:cstheme="minorHAnsi"/>
-        </w:rPr>
-      </w:pPr>
-      <w:r>
-        <w:rPr>
-          <w:rFonts w:cstheme="minorHAnsi"/>
-        </w:rPr>
-        <w:t xml:space="preserve">Patient p blev sat til </w:t>
-      </w:r>
-      <w:r>
-        <w:rPr>
-          <w:rFonts w:cstheme="minorHAnsi"/>
-        </w:rPr>
-        <w:t>patient</w:t>
-      </w:r>
-    </w:p>
-    <w:p>
-      <w:pPr>
-        <w:rPr>
-          <w:rFonts w:cstheme="minorHAnsi"/>
-        </w:rPr>
-      </w:pPr>
-      <w:r>
-        <w:rPr>
-          <w:rFonts w:cstheme="minorHAnsi"/>
-        </w:rPr>
-        <w:t>p blev brugt af bh</w:t>
       </w:r>
     </w:p>
     <w:p>
@@ -314,7 +285,7 @@
 </file>
 
 <file path=word/styles.xml><?xml version="1.0" encoding="utf-8"?>
-<w:styles xmlns:mc="http://schemas.openxmlformats.org/markup-compatibility/2006" xmlns:r="http://schemas.openxmlformats.org/officeDocument/2006/relationships" xmlns:w="http://schemas.openxmlformats.org/wordprocessingml/2006/main" xmlns:w14="http://schemas.microsoft.com/office/word/2010/wordml" xmlns:w15="http://schemas.microsoft.com/office/word/2012/wordml" xmlns:w16cex="http://schemas.microsoft.com/office/word/2018/wordml/cex" xmlns:w16cid="http://schemas.microsoft.com/office/word/2016/wordml/cid" xmlns:w16="http://schemas.microsoft.com/office/word/2018/wordml" xmlns:w16se="http://schemas.microsoft.com/office/word/2015/wordml/symex" mc:Ignorable="w14 w15 w16se w16cid w16 w16cex">
+<w:styles xmlns:mc="http://schemas.openxmlformats.org/markup-compatibility/2006" xmlns:r="http://schemas.openxmlformats.org/officeDocument/2006/relationships" xmlns:w="http://schemas.openxmlformats.org/wordprocessingml/2006/main" xmlns:w14="http://schemas.microsoft.com/office/word/2010/wordml" xmlns:w15="http://schemas.microsoft.com/office/word/2012/wordml" xmlns:w16cid="http://schemas.microsoft.com/office/word/2016/wordml/cid" xmlns:w16se="http://schemas.microsoft.com/office/word/2015/wordml/symex" mc:Ignorable="w14 w15 w16se w16cid">
   <w:docDefaults>
     <w:rPrDefault>
       <w:rPr>
@@ -330,7 +301,7 @@
       </w:pPr>
     </w:pPrDefault>
   </w:docDefaults>
-  <w:latentStyles w:defLockedState="0" w:defUIPriority="99" w:defSemiHidden="0" w:defUnhideWhenUsed="0" w:defQFormat="0" w:count="376">
+  <w:latentStyles w:defLockedState="0" w:defUIPriority="99" w:defSemiHidden="0" w:defUnhideWhenUsed="0" w:defQFormat="0" w:count="377">
     <w:lsdException w:name="Normal" w:uiPriority="0" w:qFormat="1"/>
     <w:lsdException w:name="heading 1" w:uiPriority="9" w:qFormat="1"/>
     <w:lsdException w:name="heading 2" w:semiHidden="1" w:uiPriority="9" w:unhideWhenUsed="1" w:qFormat="1"/>
@@ -436,7 +407,6 @@
     <w:lsdException w:name="HTML Sample" w:semiHidden="1" w:unhideWhenUsed="1"/>
     <w:lsdException w:name="HTML Typewriter" w:semiHidden="1" w:unhideWhenUsed="1"/>
     <w:lsdException w:name="HTML Variable" w:semiHidden="1" w:unhideWhenUsed="1"/>
-    <w:lsdException w:name="Normal Table" w:semiHidden="1" w:unhideWhenUsed="1"/>
     <w:lsdException w:name="annotation subject" w:semiHidden="1" w:unhideWhenUsed="1"/>
     <w:lsdException w:name="No List" w:semiHidden="1" w:unhideWhenUsed="1"/>
     <w:lsdException w:name="Outline List 1" w:semiHidden="1" w:unhideWhenUsed="1"/>
@@ -483,10 +453,8 @@
     <w:lsdException w:name="Table Subtle 2" w:semiHidden="1" w:unhideWhenUsed="1"/>
     <w:lsdException w:name="Table Web 1" w:semiHidden="1" w:unhideWhenUsed="1"/>
     <w:lsdException w:name="Table Web 2" w:semiHidden="1" w:unhideWhenUsed="1"/>
-    <w:lsdException w:name="Table Web 3" w:semiHidden="1" w:unhideWhenUsed="1"/>
     <w:lsdException w:name="Balloon Text" w:semiHidden="1" w:unhideWhenUsed="1"/>
     <w:lsdException w:name="Table Grid" w:uiPriority="39"/>
-    <w:lsdException w:name="Table Theme" w:semiHidden="1" w:unhideWhenUsed="1"/>
     <w:lsdException w:name="Placeholder Text" w:semiHidden="1"/>
     <w:lsdException w:name="No Spacing" w:uiPriority="1" w:qFormat="1"/>
     <w:lsdException w:name="Light Shading" w:uiPriority="60"/>
@@ -707,6 +675,7 @@
     <w:lsdException w:name="Hashtag" w:semiHidden="1" w:unhideWhenUsed="1"/>
     <w:lsdException w:name="Unresolved Mention" w:semiHidden="1" w:unhideWhenUsed="1"/>
     <w:lsdException w:name="Smart Link" w:semiHidden="1" w:unhideWhenUsed="1"/>
+    <w:lsdException w:name="Smart Link Error" w:semiHidden="1" w:unhideWhenUsed="1"/>
   </w:latentStyles>
   <w:style w:type="paragraph" w:default="1" w:styleId="Normal">
     <w:name w:val="Normal"/>
@@ -1184,7 +1153,7 @@
 </file>
 
 <file path=customXml/itemProps1.xml><?xml version="1.0" encoding="utf-8"?>
-<ds:datastoreItem xmlns:ds="http://schemas.openxmlformats.org/officeDocument/2006/customXml" ds:itemID="{6E54E303-4CBA-4A5E-887C-B19FEFCD4CF6}">
+<ds:datastoreItem xmlns:ds="http://schemas.openxmlformats.org/officeDocument/2006/customXml" ds:itemID="{918E2348-A51A-479F-8476-08897D34A327}">
   <ds:schemaRefs>
     <ds:schemaRef ds:uri="http://schemas.openxmlformats.org/officeDocument/2006/bibliography"/>
   </ds:schemaRefs>

</xml_diff>